<commit_message>
Anonymous menu y report Enrique
</commit_message>
<xml_diff>
--- a/reports/Student #2/02 - Requirements - Student #2.docx
+++ b/reports/Student #2/02 - Requirements - Student #2.docx
@@ -4,7 +4,7 @@
   <w:body>
     <w:p>
       <w:pPr>
-        <w:pStyle w:val="Heading1"/>
+        <w:pStyle w:val="Ttulo1"/>
         <w:spacing w:before="0"/>
         <w:rPr>
           <w:rFonts w:cstheme="majorHAnsi"/>
@@ -96,7 +96,7 @@
           </w:tcPr>
           <w:p>
             <w:pPr>
-              <w:pStyle w:val="NoSpacing"/>
+              <w:pStyle w:val="Sinespaciado"/>
               <w:rPr>
                 <w:rFonts w:asciiTheme="majorHAnsi" w:hAnsiTheme="majorHAnsi" w:cstheme="majorHAnsi"/>
               </w:rPr>
@@ -146,7 +146,13 @@
                   <w:rPr>
                     <w:rFonts w:asciiTheme="majorHAnsi" w:hAnsiTheme="majorHAnsi" w:cstheme="majorHAnsi"/>
                   </w:rPr>
-                  <w:t xml:space="preserve"> CX.YYY  </w:t>
+                  <w:t xml:space="preserve"> C</w:t>
+                </w:r>
+                <w:r>
+                  <w:rPr>
+                    <w:rFonts w:asciiTheme="majorHAnsi" w:hAnsiTheme="majorHAnsi" w:cstheme="majorHAnsi"/>
+                  </w:rPr>
+                  <w:t>1.003</w:t>
                 </w:r>
               </w:sdtContent>
             </w:sdt>
@@ -167,7 +173,7 @@
           </w:tcPr>
           <w:p>
             <w:pPr>
-              <w:pStyle w:val="NoSpacing"/>
+              <w:pStyle w:val="Sinespaciado"/>
               <w:rPr>
                 <w:rFonts w:asciiTheme="majorHAnsi" w:hAnsiTheme="majorHAnsi" w:cstheme="majorHAnsi"/>
               </w:rPr>
@@ -211,7 +217,7 @@
                   <w:rPr>
                     <w:rFonts w:asciiTheme="majorHAnsi" w:hAnsiTheme="majorHAnsi" w:cstheme="majorHAnsi"/>
                   </w:rPr>
-                  <w:t xml:space="preserve"> https://github.com/xxxx  </w:t>
+                  <w:t xml:space="preserve"> https://github.com/manumnzz/DP2-2425-C1-003</w:t>
                 </w:r>
               </w:sdtContent>
             </w:sdt>
@@ -252,11 +258,12 @@
           </w:p>
           <w:p>
             <w:pPr>
-              <w:pStyle w:val="NoSpacing"/>
+              <w:pStyle w:val="Sinespaciado"/>
               <w:rPr>
                 <w:rFonts w:asciiTheme="majorHAnsi" w:hAnsiTheme="majorHAnsi" w:cstheme="majorBidi"/>
                 <w:b/>
                 <w:bCs/>
+                <w:lang w:val="es-ES"/>
               </w:rPr>
             </w:pPr>
             <w:r>
@@ -277,6 +284,7 @@
             <w:r>
               <w:rPr>
                 <w:rFonts w:asciiTheme="majorHAnsi" w:hAnsiTheme="majorHAnsi" w:cstheme="majorBidi"/>
+                <w:lang w:val="es-ES"/>
               </w:rPr>
               <w:t xml:space="preserve"> </w:t>
             </w:r>
@@ -284,6 +292,7 @@
               <w:sdtPr>
                 <w:rPr>
                   <w:rFonts w:asciiTheme="majorHAnsi" w:hAnsiTheme="majorHAnsi" w:cstheme="majorBidi"/>
+                  <w:lang w:val="es-ES"/>
                 </w:rPr>
                 <w:tag w:val="ID2"/>
                 <w:id w:val="-1276937016"/>
@@ -297,20 +306,9 @@
                 <w:r>
                   <w:rPr>
                     <w:rFonts w:asciiTheme="majorHAnsi" w:hAnsiTheme="majorHAnsi" w:cstheme="majorBidi"/>
+                    <w:lang w:val="es-ES"/>
                   </w:rPr>
-                  <w:t xml:space="preserve">Masked </w:t>
-                </w:r>
-                <w:r>
-                  <w:rPr>
-                    <w:rFonts w:asciiTheme="majorHAnsi" w:hAnsiTheme="majorHAnsi" w:cstheme="majorBidi"/>
-                  </w:rPr>
-                  <w:t xml:space="preserve">ID </w:t>
-                </w:r>
-                <w:r>
-                  <w:rPr>
-                    <w:rFonts w:asciiTheme="majorHAnsi" w:hAnsiTheme="majorHAnsi" w:cstheme="majorBidi"/>
-                  </w:rPr>
-                  <w:t>number</w:t>
+                  <w:t>**0*82*2*</w:t>
                 </w:r>
               </w:sdtContent>
             </w:sdt>
@@ -318,7 +316,7 @@
           <w:permEnd w:id="1490430286"/>
           <w:p>
             <w:pPr>
-              <w:pStyle w:val="NoSpacing"/>
+              <w:pStyle w:val="Sinespaciado"/>
               <w:rPr>
                 <w:rFonts w:asciiTheme="majorHAnsi" w:hAnsiTheme="majorHAnsi" w:cstheme="majorHAnsi"/>
                 <w:b/>
@@ -350,6 +348,7 @@
               <w:sdtPr>
                 <w:rPr>
                   <w:rFonts w:asciiTheme="majorHAnsi" w:hAnsiTheme="majorHAnsi" w:cstheme="majorHAnsi"/>
+                  <w:lang w:val="es-ES"/>
                 </w:rPr>
                 <w:tag w:val="UVUS02"/>
                 <w:id w:val="1381354132"/>
@@ -363,20 +362,21 @@
                 <w:r>
                   <w:rPr>
                     <w:rFonts w:asciiTheme="majorHAnsi" w:hAnsiTheme="majorHAnsi" w:cstheme="majorHAnsi"/>
+                    <w:lang w:val="es-ES"/>
                   </w:rPr>
                   <w:t xml:space="preserve"> </w:t>
                 </w:r>
-                <w:proofErr w:type="spellStart"/>
                 <w:r>
                   <w:rPr>
                     <w:rFonts w:asciiTheme="majorHAnsi" w:hAnsiTheme="majorHAnsi" w:cstheme="majorHAnsi"/>
+                    <w:lang w:val="es-ES"/>
                   </w:rPr>
-                  <w:t>uvus</w:t>
+                  <w:t>hqy6849</w:t>
                 </w:r>
-                <w:proofErr w:type="spellEnd"/>
                 <w:r>
                   <w:rPr>
                     <w:rFonts w:asciiTheme="majorHAnsi" w:hAnsiTheme="majorHAnsi" w:cstheme="majorHAnsi"/>
+                    <w:lang w:val="es-ES"/>
                   </w:rPr>
                   <w:t xml:space="preserve">  </w:t>
                 </w:r>
@@ -386,7 +386,7 @@
           </w:p>
           <w:p>
             <w:pPr>
-              <w:pStyle w:val="NoSpacing"/>
+              <w:pStyle w:val="Sinespaciado"/>
               <w:rPr>
                 <w:rFonts w:asciiTheme="majorHAnsi" w:hAnsiTheme="majorHAnsi" w:cstheme="majorHAnsi"/>
               </w:rPr>
@@ -416,6 +416,7 @@
               <w:sdtPr>
                 <w:rPr>
                   <w:rFonts w:asciiTheme="majorHAnsi" w:hAnsiTheme="majorHAnsi" w:cstheme="majorHAnsi"/>
+                  <w:lang w:val="es-ES"/>
                 </w:rPr>
                 <w:tag w:val="Student2"/>
                 <w:id w:val="2044784553"/>
@@ -429,8 +430,53 @@
                 <w:r>
                   <w:rPr>
                     <w:rFonts w:asciiTheme="majorHAnsi" w:hAnsiTheme="majorHAnsi" w:cstheme="majorHAnsi"/>
+                    <w:lang w:val="es-ES"/>
                   </w:rPr>
-                  <w:t xml:space="preserve"> Surnames, Name  </w:t>
+                  <w:t xml:space="preserve"> </w:t>
+                </w:r>
+                <w:r>
+                  <w:rPr>
+                    <w:rFonts w:asciiTheme="majorHAnsi" w:hAnsiTheme="majorHAnsi" w:cstheme="majorHAnsi"/>
+                    <w:lang w:val="es-ES"/>
+                  </w:rPr>
+                  <w:t xml:space="preserve">Anda </w:t>
+                </w:r>
+                <w:proofErr w:type="spellStart"/>
+                <w:r>
+                  <w:rPr>
+                    <w:rFonts w:asciiTheme="majorHAnsi" w:hAnsiTheme="majorHAnsi" w:cstheme="majorHAnsi"/>
+                    <w:lang w:val="es-ES"/>
+                  </w:rPr>
+                  <w:t>Hernandez</w:t>
+                </w:r>
+                <w:proofErr w:type="spellEnd"/>
+                <w:r>
+                  <w:rPr>
+                    <w:rFonts w:asciiTheme="majorHAnsi" w:hAnsiTheme="majorHAnsi" w:cstheme="majorHAnsi"/>
+                    <w:lang w:val="es-ES"/>
+                  </w:rPr>
+                  <w:t>,</w:t>
+                </w:r>
+                <w:r>
+                  <w:rPr>
+                    <w:rFonts w:asciiTheme="majorHAnsi" w:hAnsiTheme="majorHAnsi" w:cstheme="majorHAnsi"/>
+                    <w:lang w:val="es-ES"/>
+                  </w:rPr>
+                  <w:t xml:space="preserve"> </w:t>
+                </w:r>
+                <w:r>
+                  <w:rPr>
+                    <w:rFonts w:asciiTheme="majorHAnsi" w:hAnsiTheme="majorHAnsi" w:cstheme="majorHAnsi"/>
+                    <w:lang w:val="es-ES"/>
+                  </w:rPr>
+                  <w:t>Enrique</w:t>
+                </w:r>
+                <w:r>
+                  <w:rPr>
+                    <w:rFonts w:asciiTheme="majorHAnsi" w:hAnsiTheme="majorHAnsi" w:cstheme="majorHAnsi"/>
+                    <w:lang w:val="es-ES"/>
+                  </w:rPr>
+                  <w:t xml:space="preserve">  </w:t>
                 </w:r>
               </w:sdtContent>
             </w:sdt>
@@ -438,7 +484,7 @@
           </w:p>
           <w:p>
             <w:pPr>
-              <w:pStyle w:val="NoSpacing"/>
+              <w:pStyle w:val="Sinespaciado"/>
               <w:rPr>
                 <w:rFonts w:asciiTheme="majorHAnsi" w:hAnsiTheme="majorHAnsi" w:cstheme="majorHAnsi"/>
               </w:rPr>
@@ -482,7 +528,19 @@
                   <w:rPr>
                     <w:rFonts w:asciiTheme="majorHAnsi" w:hAnsiTheme="majorHAnsi" w:cstheme="majorHAnsi"/>
                   </w:rPr>
-                  <w:t xml:space="preserve"> role1, role2, role3  </w:t>
+                  <w:t xml:space="preserve"> </w:t>
+                </w:r>
+                <w:r>
+                  <w:rPr>
+                    <w:rFonts w:asciiTheme="majorHAnsi" w:hAnsiTheme="majorHAnsi" w:cstheme="majorHAnsi"/>
+                  </w:rPr>
+                  <w:t>developer, tester</w:t>
+                </w:r>
+                <w:r>
+                  <w:rPr>
+                    <w:rFonts w:asciiTheme="majorHAnsi" w:hAnsiTheme="majorHAnsi" w:cstheme="majorHAnsi"/>
+                  </w:rPr>
+                  <w:t xml:space="preserve">  </w:t>
                 </w:r>
               </w:sdtContent>
             </w:sdt>
@@ -503,7 +561,7 @@
           </w:tcPr>
           <w:p>
             <w:pPr>
-              <w:pStyle w:val="NoSpacing"/>
+              <w:pStyle w:val="Sinespaciado"/>
               <w:rPr>
                 <w:rFonts w:asciiTheme="majorHAnsi" w:hAnsiTheme="majorHAnsi" w:cstheme="majorHAnsi"/>
               </w:rPr>
@@ -537,9 +595,6 @@
             <w:permStart w:id="925041655" w:edGrp="everyone"/>
             <w:sdt>
               <w:sdtPr>
-                <w:rPr>
-                  <w:rFonts w:asciiTheme="majorHAnsi" w:hAnsiTheme="majorHAnsi" w:cstheme="majorHAnsi"/>
-                </w:rPr>
                 <w:tag w:val="Moment"/>
                 <w:id w:val="-131097587"/>
                 <w:placeholder>
@@ -550,10 +605,15 @@
               </w:sdtPr>
               <w:sdtContent>
                 <w:r>
-                  <w:rPr>
-                    <w:rFonts w:asciiTheme="majorHAnsi" w:hAnsiTheme="majorHAnsi" w:cstheme="majorHAnsi"/>
-                  </w:rPr>
-                  <w:t xml:space="preserve"> place month day, year </w:t>
+                  <w:t xml:space="preserve"> Sevilla </w:t>
+                </w:r>
+                <w:proofErr w:type="spellStart"/>
+                <w:r>
+                  <w:t>Febrero</w:t>
+                </w:r>
+                <w:proofErr w:type="spellEnd"/>
+                <w:r>
+                  <w:t xml:space="preserve"> 20, 2025  </w:t>
                 </w:r>
               </w:sdtContent>
             </w:sdt>
@@ -564,7 +624,7 @@
     </w:tbl>
     <w:p>
       <w:pPr>
-        <w:pStyle w:val="Heading1"/>
+        <w:pStyle w:val="Ttulo1"/>
         <w:spacing w:before="0"/>
         <w:rPr>
           <w:rFonts w:cstheme="majorHAnsi"/>
@@ -586,7 +646,7 @@
     </w:p>
     <w:p>
       <w:pPr>
-        <w:pStyle w:val="Heading2"/>
+        <w:pStyle w:val="Ttulo2"/>
         <w:rPr>
           <w:rFonts w:cstheme="majorHAnsi"/>
         </w:rPr>
@@ -616,7 +676,7 @@
     </w:p>
     <w:p>
       <w:pPr>
-        <w:pStyle w:val="Heading2"/>
+        <w:pStyle w:val="Ttulo2"/>
         <w:rPr>
           <w:rFonts w:cstheme="majorHAnsi"/>
         </w:rPr>
@@ -761,7 +821,13 @@
         </w:sdtPr>
         <w:sdtContent>
           <w:r>
-            <w:t xml:space="preserve">   </w:t>
+            <w:t xml:space="preserve">  </w:t>
+          </w:r>
+          <w:r>
+            <w:t>X</w:t>
+          </w:r>
+          <w:r>
+            <w:t xml:space="preserve"> </w:t>
           </w:r>
         </w:sdtContent>
       </w:sdt>
@@ -775,7 +841,7 @@
     </w:p>
     <w:p>
       <w:pPr>
-        <w:pStyle w:val="Heading2"/>
+        <w:pStyle w:val="Ttulo2"/>
         <w:rPr>
           <w:rFonts w:cstheme="majorHAnsi"/>
         </w:rPr>
@@ -802,7 +868,7 @@
     </w:p>
     <w:p>
       <w:pPr>
-        <w:pStyle w:val="Heading2"/>
+        <w:pStyle w:val="Ttulo2"/>
         <w:rPr>
           <w:rFonts w:cstheme="majorHAnsi"/>
         </w:rPr>
@@ -829,7 +895,7 @@
     </w:p>
     <w:p>
       <w:pPr>
-        <w:pStyle w:val="Heading2"/>
+        <w:pStyle w:val="Ttulo2"/>
         <w:rPr>
           <w:rFonts w:cstheme="majorHAnsi"/>
         </w:rPr>
@@ -875,7 +941,7 @@
         </w:sdtPr>
         <w:sdtContent>
           <w:r>
-            <w:t xml:space="preserve">    </w:t>
+            <w:t xml:space="preserve">  https://github.com/users/manumnzz/projects/1/views/1  </w:t>
           </w:r>
         </w:sdtContent>
       </w:sdt>
@@ -945,7 +1011,7 @@
     </w:p>
     <w:p>
       <w:pPr>
-        <w:pStyle w:val="Heading1"/>
+        <w:pStyle w:val="Ttulo1"/>
         <w:tabs>
           <w:tab w:val="left" w:pos="284"/>
         </w:tabs>
@@ -984,7 +1050,7 @@
     </w:p>
     <w:p>
       <w:pPr>
-        <w:pStyle w:val="Heading2"/>
+        <w:pStyle w:val="Ttulo2"/>
         <w:rPr>
           <w:rFonts w:cstheme="majorHAnsi"/>
           <w:lang w:val="en-US"/>
@@ -1643,7 +1709,7 @@
     </w:p>
     <w:p>
       <w:pPr>
-        <w:pStyle w:val="Heading2"/>
+        <w:pStyle w:val="Ttulo2"/>
         <w:rPr>
           <w:rFonts w:cstheme="majorHAnsi"/>
         </w:rPr>
@@ -1679,7 +1745,7 @@
     </w:p>
     <w:p>
       <w:pPr>
-        <w:pStyle w:val="Heading2"/>
+        <w:pStyle w:val="Ttulo2"/>
         <w:rPr>
           <w:rFonts w:cstheme="majorHAnsi"/>
         </w:rPr>
@@ -1715,7 +1781,7 @@
     </w:p>
     <w:p>
       <w:pPr>
-        <w:pStyle w:val="Heading2"/>
+        <w:pStyle w:val="Ttulo2"/>
         <w:rPr>
           <w:rFonts w:cstheme="majorHAnsi"/>
         </w:rPr>
@@ -1856,7 +1922,7 @@
     </w:p>
     <w:p>
       <w:pPr>
-        <w:pStyle w:val="Heading2"/>
+        <w:pStyle w:val="Ttulo2"/>
         <w:rPr>
           <w:rFonts w:cstheme="majorHAnsi"/>
         </w:rPr>
@@ -1917,7 +1983,7 @@
     </w:p>
     <w:p>
       <w:pPr>
-        <w:pStyle w:val="Heading1"/>
+        <w:pStyle w:val="Ttulo1"/>
         <w:pBdr>
           <w:top w:val="single" w:sz="8" w:space="1" w:color="auto"/>
           <w:left w:val="single" w:sz="8" w:space="4" w:color="auto"/>
@@ -1960,7 +2026,7 @@
     </w:p>
     <w:p>
       <w:pPr>
-        <w:pStyle w:val="Heading2"/>
+        <w:pStyle w:val="Ttulo2"/>
         <w:rPr>
           <w:rFonts w:cstheme="majorHAnsi"/>
         </w:rPr>
@@ -1996,7 +2062,7 @@
     </w:p>
     <w:p>
       <w:pPr>
-        <w:pStyle w:val="Heading2"/>
+        <w:pStyle w:val="Ttulo2"/>
         <w:rPr>
           <w:rFonts w:cstheme="majorHAnsi"/>
         </w:rPr>
@@ -2306,7 +2372,7 @@
     </w:p>
     <w:p>
       <w:pPr>
-        <w:pStyle w:val="Heading2"/>
+        <w:pStyle w:val="Ttulo2"/>
         <w:rPr>
           <w:rFonts w:cstheme="majorHAnsi"/>
         </w:rPr>
@@ -2342,7 +2408,7 @@
     </w:p>
     <w:p>
       <w:pPr>
-        <w:pStyle w:val="Heading2"/>
+        <w:pStyle w:val="Ttulo2"/>
         <w:rPr>
           <w:rFonts w:cstheme="majorHAnsi"/>
         </w:rPr>
@@ -2375,7 +2441,7 @@
     </w:p>
     <w:p>
       <w:pPr>
-        <w:pStyle w:val="Heading2"/>
+        <w:pStyle w:val="Ttulo2"/>
         <w:rPr>
           <w:rFonts w:cstheme="majorHAnsi"/>
         </w:rPr>
@@ -2429,7 +2495,7 @@
     </w:p>
     <w:p>
       <w:pPr>
-        <w:pStyle w:val="Heading1"/>
+        <w:pStyle w:val="Ttulo1"/>
         <w:tabs>
           <w:tab w:val="left" w:pos="284"/>
         </w:tabs>
@@ -2466,7 +2532,7 @@
     </w:p>
     <w:p>
       <w:pPr>
-        <w:pStyle w:val="Heading2"/>
+        <w:pStyle w:val="Ttulo2"/>
         <w:rPr>
           <w:rFonts w:cstheme="majorHAnsi"/>
         </w:rPr>
@@ -2517,7 +2583,7 @@
     </w:p>
     <w:p>
       <w:pPr>
-        <w:pStyle w:val="Heading2"/>
+        <w:pStyle w:val="Ttulo2"/>
         <w:rPr>
           <w:rFonts w:cstheme="majorHAnsi"/>
         </w:rPr>
@@ -2550,7 +2616,7 @@
     </w:p>
     <w:p>
       <w:pPr>
-        <w:pStyle w:val="Heading2"/>
+        <w:pStyle w:val="Ttulo2"/>
         <w:rPr>
           <w:rFonts w:cstheme="majorHAnsi"/>
         </w:rPr>
@@ -2575,7 +2641,7 @@
     </w:p>
     <w:p>
       <w:pPr>
-        <w:pStyle w:val="Heading2"/>
+        <w:pStyle w:val="Ttulo2"/>
         <w:rPr>
           <w:rFonts w:cstheme="majorHAnsi"/>
         </w:rPr>
@@ -2634,7 +2700,7 @@
     </w:p>
     <w:p>
       <w:pPr>
-        <w:pStyle w:val="Heading2"/>
+        <w:pStyle w:val="Ttulo2"/>
         <w:rPr>
           <w:rFonts w:cstheme="majorHAnsi"/>
         </w:rPr>
@@ -2747,7 +2813,7 @@
     </w:p>
     <w:p>
       <w:pPr>
-        <w:pStyle w:val="Heading1"/>
+        <w:pStyle w:val="Ttulo1"/>
         <w:spacing w:before="0"/>
         <w:rPr>
           <w:rFonts w:cstheme="majorHAnsi"/>
@@ -2781,7 +2847,7 @@
     </w:p>
     <w:p>
       <w:pPr>
-        <w:pStyle w:val="Heading2"/>
+        <w:pStyle w:val="Ttulo2"/>
         <w:rPr>
           <w:rFonts w:cstheme="majorHAnsi"/>
         </w:rPr>
@@ -2817,7 +2883,7 @@
     </w:p>
     <w:p>
       <w:pPr>
-        <w:pStyle w:val="Heading2"/>
+        <w:pStyle w:val="Ttulo2"/>
         <w:rPr>
           <w:rFonts w:cstheme="majorHAnsi"/>
         </w:rPr>
@@ -2850,7 +2916,7 @@
     </w:p>
     <w:p>
       <w:pPr>
-        <w:pStyle w:val="Heading2"/>
+        <w:pStyle w:val="Ttulo2"/>
         <w:rPr>
           <w:rFonts w:cstheme="majorHAnsi"/>
         </w:rPr>
@@ -2883,7 +2949,7 @@
     </w:p>
     <w:p>
       <w:pPr>
-        <w:pStyle w:val="Heading2"/>
+        <w:pStyle w:val="Ttulo2"/>
         <w:rPr>
           <w:rFonts w:cstheme="majorHAnsi"/>
         </w:rPr>
@@ -2916,7 +2982,7 @@
     </w:p>
     <w:p>
       <w:pPr>
-        <w:pStyle w:val="Heading2"/>
+        <w:pStyle w:val="Ttulo2"/>
         <w:rPr>
           <w:rFonts w:cstheme="majorHAnsi"/>
         </w:rPr>
@@ -2994,7 +3060,7 @@
     </w:p>
     <w:p>
       <w:pPr>
-        <w:pStyle w:val="Heading1"/>
+        <w:pStyle w:val="Ttulo1"/>
         <w:tabs>
           <w:tab w:val="left" w:pos="284"/>
         </w:tabs>
@@ -3035,7 +3101,7 @@
     </w:p>
     <w:p>
       <w:pPr>
-        <w:pStyle w:val="Heading2"/>
+        <w:pStyle w:val="Ttulo2"/>
         <w:rPr>
           <w:rFonts w:cstheme="majorHAnsi"/>
           <w:lang w:val="en-US"/>
@@ -3308,7 +3374,7 @@
     </w:p>
     <w:p>
       <w:pPr>
-        <w:pStyle w:val="Heading2"/>
+        <w:pStyle w:val="Ttulo2"/>
         <w:rPr>
           <w:rFonts w:cstheme="majorHAnsi"/>
         </w:rPr>
@@ -3344,7 +3410,7 @@
     </w:p>
     <w:p>
       <w:pPr>
-        <w:pStyle w:val="Heading2"/>
+        <w:pStyle w:val="Ttulo2"/>
         <w:rPr>
           <w:rFonts w:cstheme="majorHAnsi"/>
         </w:rPr>
@@ -3380,7 +3446,7 @@
     </w:p>
     <w:p>
       <w:pPr>
-        <w:pStyle w:val="Heading2"/>
+        <w:pStyle w:val="Ttulo2"/>
         <w:rPr>
           <w:rFonts w:cstheme="majorHAnsi"/>
         </w:rPr>
@@ -3413,7 +3479,7 @@
     </w:p>
     <w:p>
       <w:pPr>
-        <w:pStyle w:val="Heading2"/>
+        <w:pStyle w:val="Ttulo2"/>
         <w:rPr>
           <w:rFonts w:cstheme="majorHAnsi"/>
         </w:rPr>
@@ -3464,7 +3530,7 @@
     </w:p>
     <w:p>
       <w:pPr>
-        <w:pStyle w:val="Heading1"/>
+        <w:pStyle w:val="Ttulo1"/>
         <w:pBdr>
           <w:top w:val="single" w:sz="8" w:space="1" w:color="auto"/>
           <w:left w:val="single" w:sz="8" w:space="4" w:color="auto"/>
@@ -3507,7 +3573,7 @@
     </w:p>
     <w:p>
       <w:pPr>
-        <w:pStyle w:val="Heading2"/>
+        <w:pStyle w:val="Ttulo2"/>
         <w:rPr>
           <w:rFonts w:cstheme="majorHAnsi"/>
         </w:rPr>
@@ -3543,7 +3609,7 @@
     </w:p>
     <w:p>
       <w:pPr>
-        <w:pStyle w:val="Heading2"/>
+        <w:pStyle w:val="Ttulo2"/>
         <w:rPr>
           <w:rFonts w:cstheme="majorHAnsi"/>
         </w:rPr>
@@ -3564,7 +3630,7 @@
       </w:r>
       <w:r>
         <w:rPr>
-          <w:rStyle w:val="Strong"/>
+          <w:rStyle w:val="Textoennegrita"/>
         </w:rPr>
         <w:t>anonymous principals</w:t>
       </w:r>
@@ -3573,7 +3639,7 @@
       </w:r>
       <w:r>
         <w:rPr>
-          <w:rStyle w:val="Strong"/>
+          <w:rStyle w:val="Textoennegrita"/>
         </w:rPr>
         <w:t>accounts</w:t>
       </w:r>
@@ -3627,7 +3693,7 @@
       </w:r>
       <w:r>
         <w:rPr>
-          <w:rStyle w:val="Strong"/>
+          <w:rStyle w:val="Textoennegrita"/>
         </w:rPr>
         <w:t>customers</w:t>
       </w:r>
@@ -3636,7 +3702,7 @@
       </w:r>
       <w:r>
         <w:rPr>
-          <w:rStyle w:val="Strong"/>
+          <w:rStyle w:val="Textoennegrita"/>
         </w:rPr>
         <w:t>accounts</w:t>
       </w:r>
@@ -3863,7 +3929,7 @@
     </w:p>
     <w:p>
       <w:pPr>
-        <w:pStyle w:val="Heading2"/>
+        <w:pStyle w:val="Ttulo2"/>
         <w:rPr>
           <w:rFonts w:cstheme="majorHAnsi"/>
         </w:rPr>
@@ -3899,7 +3965,7 @@
     </w:p>
     <w:p>
       <w:pPr>
-        <w:pStyle w:val="Heading2"/>
+        <w:pStyle w:val="Ttulo2"/>
         <w:rPr>
           <w:rFonts w:cstheme="majorHAnsi"/>
         </w:rPr>
@@ -3932,7 +3998,7 @@
     </w:p>
     <w:p>
       <w:pPr>
-        <w:pStyle w:val="Heading2"/>
+        <w:pStyle w:val="Ttulo2"/>
         <w:rPr>
           <w:rFonts w:cstheme="majorHAnsi"/>
         </w:rPr>
@@ -4004,7 +4070,7 @@
     </w:p>
     <w:p>
       <w:pPr>
-        <w:pStyle w:val="Heading1"/>
+        <w:pStyle w:val="Ttulo1"/>
         <w:tabs>
           <w:tab w:val="left" w:pos="284"/>
         </w:tabs>
@@ -4041,7 +4107,7 @@
     </w:p>
     <w:p>
       <w:pPr>
-        <w:pStyle w:val="Heading2"/>
+        <w:pStyle w:val="Ttulo2"/>
         <w:rPr>
           <w:rFonts w:cstheme="majorHAnsi"/>
         </w:rPr>
@@ -4074,7 +4140,7 @@
     </w:p>
     <w:p>
       <w:pPr>
-        <w:pStyle w:val="Heading2"/>
+        <w:pStyle w:val="Ttulo2"/>
         <w:rPr>
           <w:rFonts w:cstheme="majorHAnsi"/>
         </w:rPr>
@@ -4107,7 +4173,7 @@
     </w:p>
     <w:p>
       <w:pPr>
-        <w:pStyle w:val="Heading2"/>
+        <w:pStyle w:val="Ttulo2"/>
         <w:rPr>
           <w:rFonts w:cstheme="majorHAnsi"/>
         </w:rPr>
@@ -4140,7 +4206,7 @@
     </w:p>
     <w:p>
       <w:pPr>
-        <w:pStyle w:val="Heading2"/>
+        <w:pStyle w:val="Ttulo2"/>
         <w:rPr>
           <w:rFonts w:cstheme="majorHAnsi"/>
         </w:rPr>
@@ -4173,7 +4239,7 @@
     </w:p>
     <w:p>
       <w:pPr>
-        <w:pStyle w:val="Heading2"/>
+        <w:pStyle w:val="Ttulo2"/>
         <w:rPr>
           <w:rFonts w:cstheme="majorHAnsi"/>
         </w:rPr>
@@ -4230,7 +4296,7 @@
     </w:p>
     <w:p>
       <w:pPr>
-        <w:pStyle w:val="Heading2"/>
+        <w:pStyle w:val="Ttulo2"/>
         <w:rPr>
           <w:rFonts w:cstheme="majorHAnsi"/>
         </w:rPr>
@@ -4309,7 +4375,7 @@
     </w:p>
     <w:p>
       <w:pPr>
-        <w:pStyle w:val="Heading1"/>
+        <w:pStyle w:val="Ttulo1"/>
         <w:spacing w:before="0"/>
         <w:rPr>
           <w:rFonts w:cstheme="majorHAnsi"/>
@@ -4343,7 +4409,7 @@
     </w:p>
     <w:p>
       <w:pPr>
-        <w:pStyle w:val="Heading2"/>
+        <w:pStyle w:val="Ttulo2"/>
         <w:rPr>
           <w:rFonts w:cstheme="majorHAnsi"/>
         </w:rPr>
@@ -4379,7 +4445,7 @@
     </w:p>
     <w:p>
       <w:pPr>
-        <w:pStyle w:val="Heading2"/>
+        <w:pStyle w:val="Ttulo2"/>
         <w:rPr>
           <w:rFonts w:cstheme="majorHAnsi"/>
         </w:rPr>
@@ -4412,7 +4478,7 @@
     </w:p>
     <w:p>
       <w:pPr>
-        <w:pStyle w:val="Heading2"/>
+        <w:pStyle w:val="Ttulo2"/>
         <w:rPr>
           <w:rFonts w:cstheme="majorHAnsi"/>
         </w:rPr>
@@ -4445,7 +4511,7 @@
     </w:p>
     <w:p>
       <w:pPr>
-        <w:pStyle w:val="Heading2"/>
+        <w:pStyle w:val="Ttulo2"/>
         <w:rPr>
           <w:rFonts w:cstheme="majorHAnsi"/>
         </w:rPr>
@@ -4478,7 +4544,7 @@
     </w:p>
     <w:p>
       <w:pPr>
-        <w:pStyle w:val="Heading2"/>
+        <w:pStyle w:val="Ttulo2"/>
         <w:rPr>
           <w:rFonts w:cstheme="majorHAnsi"/>
         </w:rPr>
@@ -4618,7 +4684,7 @@
     </w:p>
     <w:p>
       <w:pPr>
-        <w:pStyle w:val="Heading1"/>
+        <w:pStyle w:val="Ttulo1"/>
         <w:tabs>
           <w:tab w:val="left" w:pos="284"/>
         </w:tabs>
@@ -4659,7 +4725,7 @@
     </w:p>
     <w:p>
       <w:pPr>
-        <w:pStyle w:val="Heading2"/>
+        <w:pStyle w:val="Ttulo2"/>
         <w:rPr>
           <w:rFonts w:cstheme="majorHAnsi"/>
           <w:lang w:val="en-US"/>
@@ -4764,7 +4830,7 @@
     </w:p>
     <w:p>
       <w:pPr>
-        <w:pStyle w:val="Heading2"/>
+        <w:pStyle w:val="Ttulo2"/>
         <w:rPr>
           <w:rFonts w:cstheme="majorHAnsi"/>
         </w:rPr>
@@ -4800,7 +4866,7 @@
     </w:p>
     <w:p>
       <w:pPr>
-        <w:pStyle w:val="Heading2"/>
+        <w:pStyle w:val="Ttulo2"/>
         <w:rPr>
           <w:rFonts w:cstheme="majorHAnsi"/>
         </w:rPr>
@@ -4836,7 +4902,7 @@
     </w:p>
     <w:p>
       <w:pPr>
-        <w:pStyle w:val="Heading2"/>
+        <w:pStyle w:val="Ttulo2"/>
         <w:rPr>
           <w:rFonts w:cstheme="majorHAnsi"/>
         </w:rPr>
@@ -4869,7 +4935,7 @@
     </w:p>
     <w:p>
       <w:pPr>
-        <w:pStyle w:val="Heading2"/>
+        <w:pStyle w:val="Ttulo2"/>
         <w:rPr>
           <w:rFonts w:cstheme="majorHAnsi"/>
         </w:rPr>
@@ -4966,7 +5032,7 @@
     </w:p>
     <w:p>
       <w:pPr>
-        <w:pStyle w:val="Heading1"/>
+        <w:pStyle w:val="Ttulo1"/>
         <w:pBdr>
           <w:top w:val="single" w:sz="8" w:space="1" w:color="auto"/>
           <w:left w:val="single" w:sz="8" w:space="4" w:color="auto"/>
@@ -5009,7 +5075,7 @@
     </w:p>
     <w:p>
       <w:pPr>
-        <w:pStyle w:val="Heading2"/>
+        <w:pStyle w:val="Ttulo2"/>
         <w:rPr>
           <w:rFonts w:cstheme="majorHAnsi"/>
         </w:rPr>
@@ -5045,7 +5111,7 @@
     </w:p>
     <w:p>
       <w:pPr>
-        <w:pStyle w:val="Heading2"/>
+        <w:pStyle w:val="Ttulo2"/>
         <w:rPr>
           <w:rFonts w:cstheme="majorHAnsi"/>
         </w:rPr>
@@ -5199,7 +5265,7 @@
     </w:p>
     <w:p>
       <w:pPr>
-        <w:pStyle w:val="Heading2"/>
+        <w:pStyle w:val="Ttulo2"/>
         <w:rPr>
           <w:rFonts w:cstheme="majorHAnsi"/>
         </w:rPr>
@@ -5235,7 +5301,7 @@
     </w:p>
     <w:p>
       <w:pPr>
-        <w:pStyle w:val="Heading2"/>
+        <w:pStyle w:val="Ttulo2"/>
         <w:rPr>
           <w:rFonts w:cstheme="majorHAnsi"/>
         </w:rPr>
@@ -5268,7 +5334,7 @@
     </w:p>
     <w:p>
       <w:pPr>
-        <w:pStyle w:val="Heading2"/>
+        <w:pStyle w:val="Ttulo2"/>
         <w:rPr>
           <w:rFonts w:cstheme="majorHAnsi"/>
         </w:rPr>
@@ -5368,7 +5434,7 @@
     </w:p>
     <w:p>
       <w:pPr>
-        <w:pStyle w:val="Heading1"/>
+        <w:pStyle w:val="Ttulo1"/>
         <w:tabs>
           <w:tab w:val="left" w:pos="284"/>
         </w:tabs>
@@ -5405,7 +5471,7 @@
     </w:p>
     <w:p>
       <w:pPr>
-        <w:pStyle w:val="Heading2"/>
+        <w:pStyle w:val="Ttulo2"/>
         <w:rPr>
           <w:rFonts w:cstheme="majorHAnsi"/>
         </w:rPr>
@@ -5438,7 +5504,7 @@
     </w:p>
     <w:p>
       <w:pPr>
-        <w:pStyle w:val="Heading2"/>
+        <w:pStyle w:val="Ttulo2"/>
         <w:rPr>
           <w:rFonts w:cstheme="majorHAnsi"/>
         </w:rPr>
@@ -5471,7 +5537,7 @@
     </w:p>
     <w:p>
       <w:pPr>
-        <w:pStyle w:val="Heading2"/>
+        <w:pStyle w:val="Ttulo2"/>
         <w:rPr>
           <w:rFonts w:cstheme="majorHAnsi"/>
         </w:rPr>
@@ -5504,7 +5570,7 @@
     </w:p>
     <w:p>
       <w:pPr>
-        <w:pStyle w:val="Heading2"/>
+        <w:pStyle w:val="Ttulo2"/>
         <w:rPr>
           <w:rFonts w:cstheme="majorHAnsi"/>
         </w:rPr>
@@ -5564,7 +5630,7 @@
     </w:p>
     <w:p>
       <w:pPr>
-        <w:pStyle w:val="Heading2"/>
+        <w:pStyle w:val="Ttulo2"/>
         <w:rPr>
           <w:rFonts w:cstheme="majorHAnsi"/>
         </w:rPr>
@@ -5691,7 +5757,7 @@
     <w:lvl w:ilvl="0">
       <w:start w:val="1"/>
       <w:numFmt w:val="decimal"/>
-      <w:pStyle w:val="ListNumber"/>
+      <w:pStyle w:val="Listaconnmeros"/>
       <w:lvlText w:val="%1."/>
       <w:lvlJc w:val="left"/>
       <w:pPr>
@@ -6774,7 +6840,7 @@
     <w:lvl w:ilvl="0" w:tplc="391EA46E">
       <w:start w:val="1"/>
       <w:numFmt w:val="decimal"/>
-      <w:pStyle w:val="ListParagraph"/>
+      <w:pStyle w:val="Prrafodelista"/>
       <w:lvlText w:val="%1)"/>
       <w:lvlJc w:val="left"/>
       <w:pPr>
@@ -7711,11 +7777,11 @@
       <w:lang w:val="en-GB"/>
     </w:rPr>
   </w:style>
-  <w:style w:type="paragraph" w:styleId="Heading1">
+  <w:style w:type="paragraph" w:styleId="Ttulo1">
     <w:name w:val="heading 1"/>
     <w:basedOn w:val="Normal"/>
     <w:next w:val="Normal"/>
-    <w:link w:val="Heading1Char"/>
+    <w:link w:val="Ttulo1Car"/>
     <w:uiPriority w:val="9"/>
     <w:qFormat/>
     <w:rsid w:val="00AC7433"/>
@@ -7743,11 +7809,11 @@
       <w14:ligatures w14:val="none"/>
     </w:rPr>
   </w:style>
-  <w:style w:type="paragraph" w:styleId="Heading2">
+  <w:style w:type="paragraph" w:styleId="Ttulo2">
     <w:name w:val="heading 2"/>
     <w:basedOn w:val="Normal"/>
     <w:next w:val="Normal"/>
-    <w:link w:val="Heading2Char"/>
+    <w:link w:val="Ttulo2Car"/>
     <w:uiPriority w:val="9"/>
     <w:unhideWhenUsed/>
     <w:qFormat/>
@@ -7771,11 +7837,11 @@
       <w14:ligatures w14:val="none"/>
     </w:rPr>
   </w:style>
-  <w:style w:type="paragraph" w:styleId="Heading3">
+  <w:style w:type="paragraph" w:styleId="Ttulo3">
     <w:name w:val="heading 3"/>
     <w:basedOn w:val="Normal"/>
     <w:next w:val="Normal"/>
-    <w:link w:val="Heading3Char"/>
+    <w:link w:val="Ttulo3Car"/>
     <w:uiPriority w:val="9"/>
     <w:unhideWhenUsed/>
     <w:rsid w:val="00AC7433"/>
@@ -7790,13 +7856,13 @@
       <w:color w:val="1F3763" w:themeColor="accent1" w:themeShade="7F"/>
     </w:rPr>
   </w:style>
-  <w:style w:type="character" w:default="1" w:styleId="DefaultParagraphFont">
+  <w:style w:type="character" w:default="1" w:styleId="Fuentedeprrafopredeter">
     <w:name w:val="Default Paragraph Font"/>
     <w:uiPriority w:val="1"/>
     <w:semiHidden/>
     <w:unhideWhenUsed/>
   </w:style>
-  <w:style w:type="table" w:default="1" w:styleId="TableNormal">
+  <w:style w:type="table" w:default="1" w:styleId="Tablanormal">
     <w:name w:val="Normal Table"/>
     <w:uiPriority w:val="99"/>
     <w:semiHidden/>
@@ -7811,16 +7877,16 @@
       </w:tblCellMar>
     </w:tblPr>
   </w:style>
-  <w:style w:type="numbering" w:default="1" w:styleId="NoList">
+  <w:style w:type="numbering" w:default="1" w:styleId="Sinlista">
     <w:name w:val="No List"/>
     <w:uiPriority w:val="99"/>
     <w:semiHidden/>
     <w:unhideWhenUsed/>
   </w:style>
-  <w:style w:type="character" w:customStyle="1" w:styleId="Heading1Char">
-    <w:name w:val="Heading 1 Char"/>
-    <w:basedOn w:val="DefaultParagraphFont"/>
-    <w:link w:val="Heading1"/>
+  <w:style w:type="character" w:customStyle="1" w:styleId="Ttulo1Car">
+    <w:name w:val="Título 1 Car"/>
+    <w:basedOn w:val="Fuentedeprrafopredeter"/>
+    <w:link w:val="Ttulo1"/>
     <w:uiPriority w:val="9"/>
     <w:rsid w:val="00AC7433"/>
     <w:rPr>
@@ -7834,10 +7900,10 @@
       <w14:ligatures w14:val="none"/>
     </w:rPr>
   </w:style>
-  <w:style w:type="character" w:customStyle="1" w:styleId="Heading2Char">
-    <w:name w:val="Heading 2 Char"/>
-    <w:basedOn w:val="DefaultParagraphFont"/>
-    <w:link w:val="Heading2"/>
+  <w:style w:type="character" w:customStyle="1" w:styleId="Ttulo2Car">
+    <w:name w:val="Título 2 Car"/>
+    <w:basedOn w:val="Fuentedeprrafopredeter"/>
+    <w:link w:val="Ttulo2"/>
     <w:uiPriority w:val="9"/>
     <w:rsid w:val="00AC7433"/>
     <w:rPr>
@@ -7851,9 +7917,9 @@
       <w14:ligatures w14:val="none"/>
     </w:rPr>
   </w:style>
-  <w:style w:type="paragraph" w:styleId="ListParagraph">
+  <w:style w:type="paragraph" w:styleId="Prrafodelista">
     <w:name w:val="List Paragraph"/>
-    <w:basedOn w:val="ListNumber"/>
+    <w:basedOn w:val="Listaconnmeros"/>
     <w:uiPriority w:val="34"/>
     <w:rsid w:val="00AC7433"/>
     <w:pPr>
@@ -7872,7 +7938,7 @@
   </w:style>
   <w:style w:type="paragraph" w:customStyle="1" w:styleId="Prrafodesublista">
     <w:name w:val="Párrafo de sublista"/>
-    <w:basedOn w:val="ListParagraph"/>
+    <w:basedOn w:val="Prrafodelista"/>
     <w:qFormat/>
     <w:rsid w:val="005C67C0"/>
     <w:pPr>
@@ -7886,7 +7952,7 @@
       <w:rFonts w:eastAsia="Courier New" w:cs="Courier New"/>
     </w:rPr>
   </w:style>
-  <w:style w:type="paragraph" w:styleId="NoSpacing">
+  <w:style w:type="paragraph" w:styleId="Sinespaciado">
     <w:name w:val="No Spacing"/>
     <w:uiPriority w:val="1"/>
     <w:rsid w:val="00AC7433"/>
@@ -7900,9 +7966,9 @@
       <w14:ligatures w14:val="none"/>
     </w:rPr>
   </w:style>
-  <w:style w:type="character" w:styleId="CommentReference">
+  <w:style w:type="character" w:styleId="Refdecomentario">
     <w:name w:val="annotation reference"/>
-    <w:basedOn w:val="DefaultParagraphFont"/>
+    <w:basedOn w:val="Fuentedeprrafopredeter"/>
     <w:uiPriority w:val="99"/>
     <w:semiHidden/>
     <w:unhideWhenUsed/>
@@ -7912,10 +7978,10 @@
       <w:szCs w:val="16"/>
     </w:rPr>
   </w:style>
-  <w:style w:type="paragraph" w:styleId="CommentText">
+  <w:style w:type="paragraph" w:styleId="Textocomentario">
     <w:name w:val="annotation text"/>
     <w:basedOn w:val="Normal"/>
-    <w:link w:val="CommentTextChar"/>
+    <w:link w:val="TextocomentarioCar"/>
     <w:uiPriority w:val="99"/>
     <w:unhideWhenUsed/>
     <w:rsid w:val="00AC7433"/>
@@ -7924,10 +7990,10 @@
       <w:szCs w:val="20"/>
     </w:rPr>
   </w:style>
-  <w:style w:type="character" w:customStyle="1" w:styleId="CommentTextChar">
-    <w:name w:val="Comment Text Char"/>
-    <w:basedOn w:val="DefaultParagraphFont"/>
-    <w:link w:val="CommentText"/>
+  <w:style w:type="character" w:customStyle="1" w:styleId="TextocomentarioCar">
+    <w:name w:val="Texto comentario Car"/>
+    <w:basedOn w:val="Fuentedeprrafopredeter"/>
+    <w:link w:val="Textocomentario"/>
     <w:uiPriority w:val="99"/>
     <w:rsid w:val="00AC7433"/>
     <w:rPr>
@@ -7936,11 +8002,11 @@
       <w:lang w:val="en-GB"/>
     </w:rPr>
   </w:style>
-  <w:style w:type="paragraph" w:styleId="CommentSubject">
+  <w:style w:type="paragraph" w:styleId="Asuntodelcomentario">
     <w:name w:val="annotation subject"/>
     <w:basedOn w:val="Normal"/>
     <w:next w:val="Normal"/>
-    <w:link w:val="CommentSubjectChar"/>
+    <w:link w:val="AsuntodelcomentarioCar"/>
     <w:uiPriority w:val="99"/>
     <w:semiHidden/>
     <w:unhideWhenUsed/>
@@ -7952,10 +8018,10 @@
       <w:szCs w:val="20"/>
     </w:rPr>
   </w:style>
-  <w:style w:type="character" w:customStyle="1" w:styleId="CommentSubjectChar">
-    <w:name w:val="Comment Subject Char"/>
-    <w:basedOn w:val="DefaultParagraphFont"/>
-    <w:link w:val="CommentSubject"/>
+  <w:style w:type="character" w:customStyle="1" w:styleId="AsuntodelcomentarioCar">
+    <w:name w:val="Asunto del comentario Car"/>
+    <w:basedOn w:val="Fuentedeprrafopredeter"/>
+    <w:link w:val="Asuntodelcomentario"/>
     <w:uiPriority w:val="99"/>
     <w:semiHidden/>
     <w:rsid w:val="00AC7433"/>
@@ -7967,9 +8033,9 @@
       <w:lang w:val="en-GB"/>
     </w:rPr>
   </w:style>
-  <w:style w:type="character" w:styleId="Strong">
+  <w:style w:type="character" w:styleId="Textoennegrita">
     <w:name w:val="Strong"/>
-    <w:basedOn w:val="DefaultParagraphFont"/>
+    <w:basedOn w:val="Fuentedeprrafopredeter"/>
     <w:uiPriority w:val="22"/>
     <w:qFormat/>
     <w:rsid w:val="00AC7433"/>
@@ -7978,9 +8044,9 @@
       <w:bCs/>
     </w:rPr>
   </w:style>
-  <w:style w:type="character" w:styleId="Hyperlink">
+  <w:style w:type="character" w:styleId="Hipervnculo">
     <w:name w:val="Hyperlink"/>
-    <w:basedOn w:val="DefaultParagraphFont"/>
+    <w:basedOn w:val="Fuentedeprrafopredeter"/>
     <w:uiPriority w:val="99"/>
     <w:unhideWhenUsed/>
     <w:rsid w:val="00AC7433"/>
@@ -8024,10 +8090,10 @@
       <w:spacing w:before="240" w:after="240"/>
     </w:pPr>
   </w:style>
-  <w:style w:type="character" w:customStyle="1" w:styleId="Heading3Char">
-    <w:name w:val="Heading 3 Char"/>
-    <w:basedOn w:val="DefaultParagraphFont"/>
-    <w:link w:val="Heading3"/>
+  <w:style w:type="character" w:customStyle="1" w:styleId="Ttulo3Car">
+    <w:name w:val="Título 3 Car"/>
+    <w:basedOn w:val="Fuentedeprrafopredeter"/>
+    <w:link w:val="Ttulo3"/>
     <w:uiPriority w:val="9"/>
     <w:rsid w:val="00AC7433"/>
     <w:rPr>
@@ -8038,7 +8104,7 @@
       <w:lang w:val="en-GB"/>
     </w:rPr>
   </w:style>
-  <w:style w:type="paragraph" w:styleId="List">
+  <w:style w:type="paragraph" w:styleId="Lista">
     <w:name w:val="List"/>
     <w:basedOn w:val="Normal"/>
     <w:uiPriority w:val="99"/>
@@ -8050,7 +8116,7 @@
       <w:contextualSpacing/>
     </w:pPr>
   </w:style>
-  <w:style w:type="paragraph" w:styleId="ListNumber">
+  <w:style w:type="paragraph" w:styleId="Listaconnmeros">
     <w:name w:val="List Number"/>
     <w:basedOn w:val="Normal"/>
     <w:uiPriority w:val="99"/>
@@ -8064,9 +8130,9 @@
       <w:contextualSpacing/>
     </w:pPr>
   </w:style>
-  <w:style w:type="character" w:styleId="PlaceholderText">
+  <w:style w:type="character" w:styleId="Textodelmarcadordeposicin">
     <w:name w:val="Placeholder Text"/>
-    <w:basedOn w:val="DefaultParagraphFont"/>
+    <w:basedOn w:val="Fuentedeprrafopredeter"/>
     <w:uiPriority w:val="99"/>
     <w:semiHidden/>
     <w:rsid w:val="00AC7433"/>
@@ -8076,7 +8142,7 @@
   </w:style>
   <w:style w:type="paragraph" w:customStyle="1" w:styleId="Requirement-Body">
     <w:name w:val="Requirement - Body"/>
-    <w:basedOn w:val="List"/>
+    <w:basedOn w:val="Lista"/>
     <w:qFormat/>
     <w:rsid w:val="00AC7433"/>
     <w:pPr>
@@ -8088,7 +8154,7 @@
   </w:style>
   <w:style w:type="paragraph" w:customStyle="1" w:styleId="Requirement-Header">
     <w:name w:val="Requirement - Header"/>
-    <w:basedOn w:val="List"/>
+    <w:basedOn w:val="Lista"/>
     <w:next w:val="Requirement-Body"/>
     <w:qFormat/>
     <w:rsid w:val="00586920"/>
@@ -8099,11 +8165,11 @@
       <w:ind w:left="567" w:hanging="567"/>
     </w:pPr>
   </w:style>
-  <w:style w:type="paragraph" w:styleId="Title">
+  <w:style w:type="paragraph" w:styleId="Ttulo">
     <w:name w:val="Title"/>
     <w:basedOn w:val="Normal"/>
     <w:next w:val="Normal"/>
-    <w:link w:val="TitleChar"/>
+    <w:link w:val="TtuloCar"/>
     <w:uiPriority w:val="10"/>
     <w:qFormat/>
     <w:rsid w:val="00AC7433"/>
@@ -8124,10 +8190,10 @@
       <w:szCs w:val="56"/>
     </w:rPr>
   </w:style>
-  <w:style w:type="character" w:customStyle="1" w:styleId="TitleChar">
-    <w:name w:val="Title Char"/>
-    <w:basedOn w:val="DefaultParagraphFont"/>
-    <w:link w:val="Title"/>
+  <w:style w:type="character" w:customStyle="1" w:styleId="TtuloCar">
+    <w:name w:val="Título Car"/>
+    <w:basedOn w:val="Fuentedeprrafopredeter"/>
+    <w:link w:val="Ttulo"/>
     <w:uiPriority w:val="10"/>
     <w:rsid w:val="00AC7433"/>
     <w:rPr>
@@ -8139,9 +8205,9 @@
       <w:lang w:val="en-GB"/>
     </w:rPr>
   </w:style>
-  <w:style w:type="character" w:styleId="Mention">
+  <w:style w:type="character" w:styleId="Mencionar">
     <w:name w:val="Mention"/>
-    <w:basedOn w:val="DefaultParagraphFont"/>
+    <w:basedOn w:val="Fuentedeprrafopredeter"/>
     <w:uiPriority w:val="99"/>
     <w:unhideWhenUsed/>
     <w:rsid w:val="00AC7433"/>
@@ -8178,7 +8244,7 @@
           </w:pPr>
           <w:r>
             <w:rPr>
-              <w:rStyle w:val="PlaceholderText"/>
+              <w:rStyle w:val="Textodelmarcadordeposicin"/>
             </w:rPr>
             <w:t>Haga clic o pulse aquí para escribir texto.</w:t>
           </w:r>
@@ -8207,7 +8273,7 @@
           </w:pPr>
           <w:r>
             <w:rPr>
-              <w:rStyle w:val="PlaceholderText"/>
+              <w:rStyle w:val="Textodelmarcadordeposicin"/>
             </w:rPr>
             <w:t>Haga clic o pulse aquí para escribir texto.</w:t>
           </w:r>
@@ -8236,7 +8302,7 @@
           </w:pPr>
           <w:r>
             <w:rPr>
-              <w:rStyle w:val="PlaceholderText"/>
+              <w:rStyle w:val="Textodelmarcadordeposicin"/>
             </w:rPr>
             <w:t>Haga clic o pulse aquí para escribir texto.</w:t>
           </w:r>
@@ -8265,7 +8331,7 @@
           </w:pPr>
           <w:r>
             <w:rPr>
-              <w:rStyle w:val="PlaceholderText"/>
+              <w:rStyle w:val="Textodelmarcadordeposicin"/>
             </w:rPr>
             <w:t>Haga clic o pulse aquí para escribir texto.</w:t>
           </w:r>
@@ -8294,7 +8360,7 @@
           </w:pPr>
           <w:r>
             <w:rPr>
-              <w:rStyle w:val="PlaceholderText"/>
+              <w:rStyle w:val="Textodelmarcadordeposicin"/>
             </w:rPr>
             <w:t>Haga clic o pulse aquí para escribir texto.</w:t>
           </w:r>
@@ -8323,7 +8389,7 @@
           </w:pPr>
           <w:r>
             <w:rPr>
-              <w:rStyle w:val="PlaceholderText"/>
+              <w:rStyle w:val="Textodelmarcadordeposicin"/>
             </w:rPr>
             <w:t>Haga clic o pulse aquí para escribir texto.</w:t>
           </w:r>
@@ -8352,7 +8418,7 @@
           </w:pPr>
           <w:r>
             <w:rPr>
-              <w:rStyle w:val="PlaceholderText"/>
+              <w:rStyle w:val="Textodelmarcadordeposicin"/>
             </w:rPr>
             <w:t>Haga clic o pulse aquí para escribir texto.</w:t>
           </w:r>
@@ -8381,7 +8447,7 @@
           </w:pPr>
           <w:r>
             <w:rPr>
-              <w:rStyle w:val="PlaceholderText"/>
+              <w:rStyle w:val="Textodelmarcadordeposicin"/>
             </w:rPr>
             <w:t>Haga clic o pulse aquí para escribir texto.</w:t>
           </w:r>
@@ -8410,7 +8476,7 @@
           </w:pPr>
           <w:r>
             <w:rPr>
-              <w:rStyle w:val="PlaceholderText"/>
+              <w:rStyle w:val="Textodelmarcadordeposicin"/>
             </w:rPr>
             <w:t>Haga clic o pulse aquí para escribir texto.</w:t>
           </w:r>
@@ -8439,7 +8505,7 @@
           </w:pPr>
           <w:r>
             <w:rPr>
-              <w:rStyle w:val="PlaceholderText"/>
+              <w:rStyle w:val="Textodelmarcadordeposicin"/>
             </w:rPr>
             <w:t>Haga clic o pulse aquí para escribir texto.</w:t>
           </w:r>
@@ -8468,7 +8534,7 @@
           </w:pPr>
           <w:r>
             <w:rPr>
-              <w:rStyle w:val="PlaceholderText"/>
+              <w:rStyle w:val="Textodelmarcadordeposicin"/>
             </w:rPr>
             <w:t>Haga clic o pulse aquí para escribir texto.</w:t>
           </w:r>
@@ -8497,7 +8563,7 @@
           </w:pPr>
           <w:r>
             <w:rPr>
-              <w:rStyle w:val="PlaceholderText"/>
+              <w:rStyle w:val="Textodelmarcadordeposicin"/>
             </w:rPr>
             <w:t>Haga clic o pulse aquí para escribir texto.</w:t>
           </w:r>
@@ -8526,7 +8592,7 @@
           </w:pPr>
           <w:r>
             <w:rPr>
-              <w:rStyle w:val="PlaceholderText"/>
+              <w:rStyle w:val="Textodelmarcadordeposicin"/>
             </w:rPr>
             <w:t>Haga clic o pulse aquí para escribir texto.</w:t>
           </w:r>
@@ -8555,7 +8621,7 @@
           </w:pPr>
           <w:r>
             <w:rPr>
-              <w:rStyle w:val="PlaceholderText"/>
+              <w:rStyle w:val="Textodelmarcadordeposicin"/>
             </w:rPr>
             <w:t>Haga clic o pulse aquí para escribir texto.</w:t>
           </w:r>
@@ -8584,7 +8650,7 @@
           </w:pPr>
           <w:r>
             <w:rPr>
-              <w:rStyle w:val="PlaceholderText"/>
+              <w:rStyle w:val="Textodelmarcadordeposicin"/>
             </w:rPr>
             <w:t>Haga clic o pulse aquí para escribir texto.</w:t>
           </w:r>
@@ -8613,7 +8679,7 @@
           </w:pPr>
           <w:r>
             <w:rPr>
-              <w:rStyle w:val="PlaceholderText"/>
+              <w:rStyle w:val="Textodelmarcadordeposicin"/>
             </w:rPr>
             <w:t>Haga clic o pulse aquí para escribir texto.</w:t>
           </w:r>
@@ -8642,7 +8708,7 @@
           </w:pPr>
           <w:r>
             <w:rPr>
-              <w:rStyle w:val="PlaceholderText"/>
+              <w:rStyle w:val="Textodelmarcadordeposicin"/>
             </w:rPr>
             <w:t>Haga clic o pulse aquí para escribir texto.</w:t>
           </w:r>
@@ -8671,7 +8737,7 @@
           </w:pPr>
           <w:r>
             <w:rPr>
-              <w:rStyle w:val="PlaceholderText"/>
+              <w:rStyle w:val="Textodelmarcadordeposicin"/>
             </w:rPr>
             <w:t>Haga clic o pulse aquí para escribir texto.</w:t>
           </w:r>
@@ -8700,7 +8766,7 @@
           </w:pPr>
           <w:r>
             <w:rPr>
-              <w:rStyle w:val="PlaceholderText"/>
+              <w:rStyle w:val="Textodelmarcadordeposicin"/>
             </w:rPr>
             <w:t>Haga clic o pulse aquí para escribir texto.</w:t>
           </w:r>
@@ -8729,7 +8795,7 @@
           </w:pPr>
           <w:r>
             <w:rPr>
-              <w:rStyle w:val="PlaceholderText"/>
+              <w:rStyle w:val="Textodelmarcadordeposicin"/>
             </w:rPr>
             <w:t>Haga clic o pulse aquí para escribir texto.</w:t>
           </w:r>
@@ -8758,7 +8824,7 @@
           </w:pPr>
           <w:r>
             <w:rPr>
-              <w:rStyle w:val="PlaceholderText"/>
+              <w:rStyle w:val="Textodelmarcadordeposicin"/>
             </w:rPr>
             <w:t>Haga clic o pulse aquí para escribir texto.</w:t>
           </w:r>
@@ -8787,7 +8853,7 @@
           </w:pPr>
           <w:r>
             <w:rPr>
-              <w:rStyle w:val="PlaceholderText"/>
+              <w:rStyle w:val="Textodelmarcadordeposicin"/>
             </w:rPr>
             <w:t>Haga clic o pulse aquí para escribir texto.</w:t>
           </w:r>
@@ -8816,7 +8882,7 @@
           </w:pPr>
           <w:r>
             <w:rPr>
-              <w:rStyle w:val="PlaceholderText"/>
+              <w:rStyle w:val="Textodelmarcadordeposicin"/>
             </w:rPr>
             <w:t>Haga clic o pulse aquí para escribir texto.</w:t>
           </w:r>
@@ -8845,7 +8911,7 @@
           </w:pPr>
           <w:r>
             <w:rPr>
-              <w:rStyle w:val="PlaceholderText"/>
+              <w:rStyle w:val="Textodelmarcadordeposicin"/>
             </w:rPr>
             <w:t>Haga clic o pulse aquí para escribir texto.</w:t>
           </w:r>
@@ -8874,7 +8940,7 @@
           </w:pPr>
           <w:r>
             <w:rPr>
-              <w:rStyle w:val="PlaceholderText"/>
+              <w:rStyle w:val="Textodelmarcadordeposicin"/>
             </w:rPr>
             <w:t>Haga clic o pulse aquí para escribir texto.</w:t>
           </w:r>
@@ -8903,7 +8969,7 @@
           </w:pPr>
           <w:r>
             <w:rPr>
-              <w:rStyle w:val="PlaceholderText"/>
+              <w:rStyle w:val="Textodelmarcadordeposicin"/>
             </w:rPr>
             <w:t>Haga clic o pulse aquí para escribir texto.</w:t>
           </w:r>
@@ -8932,7 +8998,7 @@
           </w:pPr>
           <w:r>
             <w:rPr>
-              <w:rStyle w:val="PlaceholderText"/>
+              <w:rStyle w:val="Textodelmarcadordeposicin"/>
             </w:rPr>
             <w:t>Haga clic o pulse aquí para escribir texto.</w:t>
           </w:r>
@@ -8961,7 +9027,7 @@
           </w:pPr>
           <w:r>
             <w:rPr>
-              <w:rStyle w:val="PlaceholderText"/>
+              <w:rStyle w:val="Textodelmarcadordeposicin"/>
             </w:rPr>
             <w:t>Haga clic o pulse aquí para escribir texto.</w:t>
           </w:r>
@@ -8990,7 +9056,7 @@
           </w:pPr>
           <w:r>
             <w:rPr>
-              <w:rStyle w:val="PlaceholderText"/>
+              <w:rStyle w:val="Textodelmarcadordeposicin"/>
             </w:rPr>
             <w:t>Haga clic o pulse aquí para escribir texto.</w:t>
           </w:r>
@@ -9019,7 +9085,7 @@
           </w:pPr>
           <w:r>
             <w:rPr>
-              <w:rStyle w:val="PlaceholderText"/>
+              <w:rStyle w:val="Textodelmarcadordeposicin"/>
             </w:rPr>
             <w:t>Haga clic o pulse aquí para escribir texto.</w:t>
           </w:r>
@@ -9048,7 +9114,7 @@
           </w:pPr>
           <w:r>
             <w:rPr>
-              <w:rStyle w:val="PlaceholderText"/>
+              <w:rStyle w:val="Textodelmarcadordeposicin"/>
             </w:rPr>
             <w:t>Haga clic o pulse aquí para escribir texto.</w:t>
           </w:r>
@@ -9077,7 +9143,7 @@
           </w:pPr>
           <w:r>
             <w:rPr>
-              <w:rStyle w:val="PlaceholderText"/>
+              <w:rStyle w:val="Textodelmarcadordeposicin"/>
             </w:rPr>
             <w:t>Haga clic o pulse aquí para escribir texto.</w:t>
           </w:r>
@@ -9106,7 +9172,7 @@
           </w:pPr>
           <w:r>
             <w:rPr>
-              <w:rStyle w:val="PlaceholderText"/>
+              <w:rStyle w:val="Textodelmarcadordeposicin"/>
             </w:rPr>
             <w:t>Haga clic o pulse aquí para escribir texto.</w:t>
           </w:r>
@@ -9135,7 +9201,7 @@
           </w:pPr>
           <w:r>
             <w:rPr>
-              <w:rStyle w:val="PlaceholderText"/>
+              <w:rStyle w:val="Textodelmarcadordeposicin"/>
             </w:rPr>
             <w:t>Haga clic o pulse aquí para escribir texto.</w:t>
           </w:r>
@@ -9164,7 +9230,7 @@
           </w:pPr>
           <w:r>
             <w:rPr>
-              <w:rStyle w:val="PlaceholderText"/>
+              <w:rStyle w:val="Textodelmarcadordeposicin"/>
             </w:rPr>
             <w:t>Haga clic o pulse aquí para escribir texto.</w:t>
           </w:r>
@@ -9193,7 +9259,7 @@
           </w:pPr>
           <w:r>
             <w:rPr>
-              <w:rStyle w:val="PlaceholderText"/>
+              <w:rStyle w:val="Textodelmarcadordeposicin"/>
             </w:rPr>
             <w:t>Haga clic o pulse aquí para escribir texto.</w:t>
           </w:r>
@@ -9222,7 +9288,7 @@
           </w:pPr>
           <w:r>
             <w:rPr>
-              <w:rStyle w:val="PlaceholderText"/>
+              <w:rStyle w:val="Textodelmarcadordeposicin"/>
             </w:rPr>
             <w:t>Haga clic o pulse aquí para escribir texto.</w:t>
           </w:r>
@@ -9251,7 +9317,7 @@
           </w:pPr>
           <w:r>
             <w:rPr>
-              <w:rStyle w:val="PlaceholderText"/>
+              <w:rStyle w:val="Textodelmarcadordeposicin"/>
             </w:rPr>
             <w:t>Haga clic o pulse aquí para escribir texto.</w:t>
           </w:r>
@@ -9280,7 +9346,7 @@
           </w:pPr>
           <w:r>
             <w:rPr>
-              <w:rStyle w:val="PlaceholderText"/>
+              <w:rStyle w:val="Textodelmarcadordeposicin"/>
             </w:rPr>
             <w:t>Haga clic o pulse aquí para escribir texto.</w:t>
           </w:r>
@@ -9309,7 +9375,7 @@
           </w:pPr>
           <w:r>
             <w:rPr>
-              <w:rStyle w:val="PlaceholderText"/>
+              <w:rStyle w:val="Textodelmarcadordeposicin"/>
             </w:rPr>
             <w:t>Haga clic o pulse aquí para escribir texto.</w:t>
           </w:r>
@@ -9338,7 +9404,7 @@
           </w:pPr>
           <w:r>
             <w:rPr>
-              <w:rStyle w:val="PlaceholderText"/>
+              <w:rStyle w:val="Textodelmarcadordeposicin"/>
             </w:rPr>
             <w:t>Haga clic o pulse aquí para escribir texto.</w:t>
           </w:r>
@@ -9384,7 +9450,7 @@
     <w:charset w:val="00"/>
     <w:family w:val="swiss"/>
     <w:pitch w:val="variable"/>
-    <w:sig w:usb0="E4002EFF" w:usb1="C000247B" w:usb2="00000009" w:usb3="00000000" w:csb0="000001FF" w:csb1="00000000"/>
+    <w:sig w:usb0="E4002EFF" w:usb1="C200247B" w:usb2="00000009" w:usb3="00000000" w:csb0="000001FF" w:csb1="00000000"/>
   </w:font>
   <w:font w:name="Arial">
     <w:panose1 w:val="020B0604020202020204"/>
@@ -9398,7 +9464,7 @@
     <w:charset w:val="00"/>
     <w:family w:val="swiss"/>
     <w:pitch w:val="variable"/>
-    <w:sig w:usb0="E4002EFF" w:usb1="C000247B" w:usb2="00000009" w:usb3="00000000" w:csb0="000001FF" w:csb1="00000000"/>
+    <w:sig w:usb0="E4002EFF" w:usb1="C200247B" w:usb2="00000009" w:usb3="00000000" w:csb0="000001FF" w:csb1="00000000"/>
   </w:font>
   <w:font w:name="Yu Gothic Light">
     <w:altName w:val="游ゴシック Light"/>
@@ -9480,6 +9546,7 @@
     <w:rsid w:val="004D7778"/>
     <w:rsid w:val="0054309A"/>
     <w:rsid w:val="005650B2"/>
+    <w:rsid w:val="006101B1"/>
     <w:rsid w:val="00635F6F"/>
     <w:rsid w:val="00791580"/>
     <w:rsid w:val="00794714"/>
@@ -9490,6 +9557,7 @@
     <w:rsid w:val="0093034B"/>
     <w:rsid w:val="00944E58"/>
     <w:rsid w:val="00953D97"/>
+    <w:rsid w:val="00982750"/>
     <w:rsid w:val="00990B95"/>
     <w:rsid w:val="00A222AC"/>
     <w:rsid w:val="00BC7967"/>
@@ -9530,8 +9598,8 @@
   </m:mathPr>
   <w:themeFontLang w:val="es-ES" w:eastAsia="ja-JP" w:bidi="ar-SA"/>
   <w:clrSchemeMapping w:bg1="light1" w:t1="dark1" w:bg2="light2" w:t2="dark2" w:accent1="accent1" w:accent2="accent2" w:accent3="accent3" w:accent4="accent4" w:accent5="accent5" w:accent6="accent6" w:hyperlink="hyperlink" w:followedHyperlink="followedHyperlink"/>
-  <w:decimalSymbol w:val="."/>
-  <w:listSeparator w:val=","/>
+  <w:decimalSymbol w:val=","/>
+  <w:listSeparator w:val=";"/>
   <w15:chartTrackingRefBased/>
 </w:settings>
 </file>
@@ -9937,13 +10005,13 @@
     <w:name w:val="Normal"/>
     <w:qFormat/>
   </w:style>
-  <w:style w:type="character" w:default="1" w:styleId="DefaultParagraphFont">
+  <w:style w:type="character" w:default="1" w:styleId="Fuentedeprrafopredeter">
     <w:name w:val="Default Paragraph Font"/>
     <w:uiPriority w:val="1"/>
     <w:semiHidden/>
     <w:unhideWhenUsed/>
   </w:style>
-  <w:style w:type="table" w:default="1" w:styleId="TableNormal">
+  <w:style w:type="table" w:default="1" w:styleId="Tablanormal">
     <w:name w:val="Normal Table"/>
     <w:uiPriority w:val="99"/>
     <w:semiHidden/>
@@ -9958,15 +10026,15 @@
       </w:tblCellMar>
     </w:tblPr>
   </w:style>
-  <w:style w:type="numbering" w:default="1" w:styleId="NoList">
+  <w:style w:type="numbering" w:default="1" w:styleId="Sinlista">
     <w:name w:val="No List"/>
     <w:uiPriority w:val="99"/>
     <w:semiHidden/>
     <w:unhideWhenUsed/>
   </w:style>
-  <w:style w:type="character" w:styleId="PlaceholderText">
+  <w:style w:type="character" w:styleId="Textodelmarcadordeposicin">
     <w:name w:val="Placeholder Text"/>
-    <w:basedOn w:val="DefaultParagraphFont"/>
+    <w:basedOn w:val="Fuentedeprrafopredeter"/>
     <w:uiPriority w:val="99"/>
     <w:semiHidden/>
     <w:rsid w:val="00D21D3B"/>

</xml_diff>

<commit_message>
Arreglo de fallos y app funcionando
</commit_message>
<xml_diff>
--- a/reports/Student #2/02 - Requirements - Student #2.docx
+++ b/reports/Student #2/02 - Requirements - Student #2.docx
@@ -1224,7 +1224,13 @@
         </w:sdtPr>
         <w:sdtContent>
           <w:r>
-            <w:t xml:space="preserve">    </w:t>
+            <w:t xml:space="preserve">  </w:t>
+          </w:r>
+          <w:r>
+            <w:t>X</w:t>
+          </w:r>
+          <w:r>
+            <w:t xml:space="preserve">  </w:t>
           </w:r>
         </w:sdtContent>
       </w:sdt>
@@ -1473,7 +1479,13 @@
         </w:sdtPr>
         <w:sdtContent>
           <w:r>
-            <w:t xml:space="preserve">    </w:t>
+            <w:t xml:space="preserve">  </w:t>
+          </w:r>
+          <w:r>
+            <w:t>X</w:t>
+          </w:r>
+          <w:r>
+            <w:t xml:space="preserve">  </w:t>
           </w:r>
         </w:sdtContent>
       </w:sdt>
@@ -1689,7 +1701,13 @@
         </w:sdtPr>
         <w:sdtContent>
           <w:r>
-            <w:t xml:space="preserve">    </w:t>
+            <w:t xml:space="preserve">  </w:t>
+          </w:r>
+          <w:r>
+            <w:t>X</w:t>
+          </w:r>
+          <w:r>
+            <w:t xml:space="preserve">  </w:t>
           </w:r>
         </w:sdtContent>
       </w:sdt>
@@ -1906,7 +1924,13 @@
         </w:sdtPr>
         <w:sdtContent>
           <w:r>
-            <w:t xml:space="preserve">    </w:t>
+            <w:t xml:space="preserve">  </w:t>
+          </w:r>
+          <w:r>
+            <w:t>X</w:t>
+          </w:r>
+          <w:r>
+            <w:t xml:space="preserve">  </w:t>
           </w:r>
         </w:sdtContent>
       </w:sdt>
@@ -1957,7 +1981,13 @@
         </w:sdtPr>
         <w:sdtContent>
           <w:r>
-            <w:t xml:space="preserve">    </w:t>
+            <w:t xml:space="preserve">  </w:t>
+          </w:r>
+          <w:r>
+            <w:t>X</w:t>
+          </w:r>
+          <w:r>
+            <w:t xml:space="preserve">  </w:t>
           </w:r>
         </w:sdtContent>
       </w:sdt>
@@ -9528,6 +9558,7 @@
     <w:rsid w:val="002955BA"/>
     <w:rsid w:val="002B01EF"/>
     <w:rsid w:val="002C5B10"/>
+    <w:rsid w:val="00334B52"/>
     <w:rsid w:val="00362E40"/>
     <w:rsid w:val="003936CA"/>
     <w:rsid w:val="004209F9"/>
@@ -9544,6 +9575,7 @@
     <w:rsid w:val="007A55FF"/>
     <w:rsid w:val="007C004C"/>
     <w:rsid w:val="007E6C7A"/>
+    <w:rsid w:val="00834A42"/>
     <w:rsid w:val="008B1087"/>
     <w:rsid w:val="0093034B"/>
     <w:rsid w:val="00944E58"/>

</xml_diff>

<commit_message>
Testing report y actualizacion de requisitos
</commit_message>
<xml_diff>
--- a/reports/Student #2/02 - Requirements - Student #2.docx
+++ b/reports/Student #2/02 - Requirements - Student #2.docx
@@ -217,7 +217,7 @@
                   <w:rPr>
                     <w:rFonts w:asciiTheme="majorHAnsi" w:hAnsiTheme="majorHAnsi" w:cstheme="majorHAnsi"/>
                   </w:rPr>
-                  <w:t xml:space="preserve"> https://github.com/manumnzz/DP2-2425-C1-003</w:t>
+                  <w:t xml:space="preserve"> https://github.com/manumnzz/DP2-2425-C2-003</w:t>
                 </w:r>
               </w:sdtContent>
             </w:sdt>
@@ -3424,7 +3424,7 @@
             <w:rPr>
               <w:lang w:val="en-US"/>
             </w:rPr>
-            <w:t xml:space="preserve">    </w:t>
+            <w:t xml:space="preserve"> X </w:t>
           </w:r>
         </w:sdtContent>
       </w:sdt>
@@ -3583,7 +3583,13 @@
         </w:sdtPr>
         <w:sdtContent>
           <w:r>
-            <w:t xml:space="preserve">    </w:t>
+            <w:t xml:space="preserve">  </w:t>
+          </w:r>
+          <w:r>
+            <w:t>X</w:t>
+          </w:r>
+          <w:r>
+            <w:t xml:space="preserve">  </w:t>
           </w:r>
         </w:sdtContent>
       </w:sdt>
@@ -3739,7 +3745,13 @@
         </w:sdtPr>
         <w:sdtContent>
           <w:r>
-            <w:t xml:space="preserve">    </w:t>
+            <w:t xml:space="preserve">  </w:t>
+          </w:r>
+          <w:r>
+            <w:t>X</w:t>
+          </w:r>
+          <w:r>
+            <w:t xml:space="preserve">  </w:t>
           </w:r>
         </w:sdtContent>
       </w:sdt>
@@ -3802,7 +3814,13 @@
         </w:sdtPr>
         <w:sdtContent>
           <w:r>
-            <w:t xml:space="preserve">    </w:t>
+            <w:t xml:space="preserve"> </w:t>
+          </w:r>
+          <w:r>
+            <w:t>X</w:t>
+          </w:r>
+          <w:r>
+            <w:t xml:space="preserve">   </w:t>
           </w:r>
         </w:sdtContent>
       </w:sdt>
@@ -3958,6 +3976,7 @@
             <w:kern w:val="0"/>
             <w:sz w:val="22"/>
             <w:szCs w:val="22"/>
+            <w:u w:val="single"/>
             <w14:ligatures w14:val="none"/>
           </w:rPr>
           <w:tag w:val="Verdict"/>
@@ -3974,9 +3993,30 @@
               <w:kern w:val="0"/>
               <w:sz w:val="22"/>
               <w:szCs w:val="22"/>
+              <w:u w:val="single"/>
               <w14:ligatures w14:val="none"/>
             </w:rPr>
-            <w:t xml:space="preserve">    </w:t>
+            <w:t xml:space="preserve">   </w:t>
+          </w:r>
+          <w:r>
+            <w:rPr>
+              <w:kern w:val="0"/>
+              <w:sz w:val="22"/>
+              <w:szCs w:val="22"/>
+              <w:u w:val="single"/>
+              <w14:ligatures w14:val="none"/>
+            </w:rPr>
+            <w:t>X</w:t>
+          </w:r>
+          <w:r>
+            <w:rPr>
+              <w:kern w:val="0"/>
+              <w:sz w:val="22"/>
+              <w:szCs w:val="22"/>
+              <w:u w:val="single"/>
+              <w14:ligatures w14:val="none"/>
+            </w:rPr>
+            <w:t xml:space="preserve"> </w:t>
           </w:r>
         </w:sdtContent>
       </w:sdt>
@@ -9605,6 +9645,7 @@
     <w:rsid w:val="003936CA"/>
     <w:rsid w:val="004209F9"/>
     <w:rsid w:val="004802A8"/>
+    <w:rsid w:val="0048316E"/>
     <w:rsid w:val="004A43F4"/>
     <w:rsid w:val="004B23B9"/>
     <w:rsid w:val="004D7778"/>
@@ -9614,6 +9655,7 @@
     <w:rsid w:val="00635F6F"/>
     <w:rsid w:val="00791580"/>
     <w:rsid w:val="00794714"/>
+    <w:rsid w:val="007A19BA"/>
     <w:rsid w:val="007A55FF"/>
     <w:rsid w:val="007C004C"/>
     <w:rsid w:val="007E6C7A"/>

</xml_diff>